<commit_message>
new local org comm pic
</commit_message>
<xml_diff>
--- a/assets/new_program.docx
+++ b/assets/new_program.docx
@@ -469,17 +469,8 @@
                 <w:rFonts w:asciiTheme="minorHAnsi" w:hAnsiTheme="minorHAnsi" w:cstheme="minorHAnsi"/>
                 <w:lang w:val="en-GB"/>
               </w:rPr>
-              <w:t xml:space="preserve">Caroline </w:t>
-            </w:r>
-            <w:proofErr w:type="spellStart"/>
-            <w:r>
-              <w:rPr>
-                <w:rFonts w:asciiTheme="minorHAnsi" w:hAnsiTheme="minorHAnsi" w:cstheme="minorHAnsi"/>
-                <w:lang w:val="en-GB"/>
-              </w:rPr>
-              <w:t>Müllenbroich</w:t>
-            </w:r>
-            <w:proofErr w:type="spellEnd"/>
+              <w:t>Caroline Müllenbroich</w:t>
+            </w:r>
           </w:p>
           <w:p>
             <w:pPr>
@@ -505,7 +496,30 @@
                 <w:rFonts w:asciiTheme="minorHAnsi" w:hAnsiTheme="minorHAnsi" w:cstheme="minorHAnsi"/>
                 <w:lang w:val="en-GB"/>
               </w:rPr>
-              <w:t>, McGill University, Montreal, Canada</w:t>
+              <w:t xml:space="preserve">, </w:t>
+            </w:r>
+            <w:r>
+              <w:rPr>
+                <w:rFonts w:asciiTheme="minorHAnsi" w:hAnsiTheme="minorHAnsi" w:cstheme="minorHAnsi"/>
+                <w:b/>
+                <w:bCs/>
+                <w:lang w:val="en-GB"/>
+              </w:rPr>
+              <w:t>confirmed</w:t>
+            </w:r>
+            <w:r>
+              <w:rPr>
+                <w:rFonts w:asciiTheme="minorHAnsi" w:hAnsiTheme="minorHAnsi" w:cstheme="minorHAnsi"/>
+                <w:lang w:val="en-GB"/>
+              </w:rPr>
+              <w:t xml:space="preserve">, </w:t>
+            </w:r>
+            <w:r>
+              <w:rPr>
+                <w:rFonts w:asciiTheme="minorHAnsi" w:hAnsiTheme="minorHAnsi" w:cstheme="minorHAnsi"/>
+                <w:lang w:val="en-GB"/>
+              </w:rPr>
+              <w:t>McGill University, Montreal, Canada</w:t>
             </w:r>
           </w:p>
         </w:tc>
@@ -694,25 +708,7 @@
                   <w:b/>
                   <w:lang w:val="de-DE"/>
                 </w:rPr>
-                <w:t>Daniël Pijna</w:t>
-              </w:r>
-              <w:r>
-                <w:rPr>
-                  <w:rStyle w:val="Hyperlink"/>
-                  <w:rFonts w:asciiTheme="minorHAnsi" w:hAnsiTheme="minorHAnsi" w:cstheme="minorHAnsi"/>
-                  <w:b/>
-                  <w:lang w:val="de-DE"/>
-                </w:rPr>
-                <w:t>p</w:t>
-              </w:r>
-              <w:r>
-                <w:rPr>
-                  <w:rStyle w:val="Hyperlink"/>
-                  <w:rFonts w:asciiTheme="minorHAnsi" w:hAnsiTheme="minorHAnsi" w:cstheme="minorHAnsi"/>
-                  <w:b/>
-                  <w:lang w:val="de-DE"/>
-                </w:rPr>
-                <w:t>pels</w:t>
+                <w:t>Daniël Pijnappels</w:t>
               </w:r>
             </w:hyperlink>
             <w:r>
@@ -831,25 +827,7 @@
                   <w:b/>
                   <w:lang w:val="de-DE"/>
                 </w:rPr>
-                <w:t>Franziska Schneider-Wa</w:t>
-              </w:r>
-              <w:r>
-                <w:rPr>
-                  <w:rStyle w:val="Hyperlink"/>
-                  <w:rFonts w:asciiTheme="minorHAnsi" w:hAnsiTheme="minorHAnsi" w:cstheme="minorHAnsi"/>
-                  <w:b/>
-                  <w:lang w:val="de-DE"/>
-                </w:rPr>
-                <w:t>r</w:t>
-              </w:r>
-              <w:r>
-                <w:rPr>
-                  <w:rStyle w:val="Hyperlink"/>
-                  <w:rFonts w:asciiTheme="minorHAnsi" w:hAnsiTheme="minorHAnsi" w:cstheme="minorHAnsi"/>
-                  <w:b/>
-                  <w:lang w:val="de-DE"/>
-                </w:rPr>
-                <w:t>me</w:t>
+                <w:t>Franziska Schneider-Warme</w:t>
               </w:r>
             </w:hyperlink>
             <w:r>
@@ -972,25 +950,7 @@
                   <w:b/>
                   <w:lang w:val="de-DE"/>
                 </w:rPr>
-                <w:t>Philipp S</w:t>
-              </w:r>
-              <w:r>
-                <w:rPr>
-                  <w:rStyle w:val="Hyperlink"/>
-                  <w:rFonts w:asciiTheme="minorHAnsi" w:hAnsiTheme="minorHAnsi" w:cstheme="minorHAnsi"/>
-                  <w:b/>
-                  <w:lang w:val="de-DE"/>
-                </w:rPr>
-                <w:t>a</w:t>
-              </w:r>
-              <w:r>
-                <w:rPr>
-                  <w:rStyle w:val="Hyperlink"/>
-                  <w:rFonts w:asciiTheme="minorHAnsi" w:hAnsiTheme="minorHAnsi" w:cstheme="minorHAnsi"/>
-                  <w:b/>
-                  <w:lang w:val="de-DE"/>
-                </w:rPr>
-                <w:t>sse</w:t>
+                <w:t>Philipp Sasse</w:t>
               </w:r>
             </w:hyperlink>
             <w:r>
@@ -1292,7 +1252,6 @@
               </w:rPr>
             </w:pPr>
             <w:hyperlink r:id="rId15" w:history="1">
-              <w:proofErr w:type="spellStart"/>
               <w:r>
                 <w:rPr>
                   <w:rStyle w:val="Hyperlink"/>
@@ -1318,29 +1277,8 @@
                   <w:b/>
                   <w:bCs/>
                 </w:rPr>
-                <w:t>deh</w:t>
+                <w:t>deh Hussaini</w:t>
               </w:r>
-              <w:proofErr w:type="spellEnd"/>
-              <w:r>
-                <w:rPr>
-                  <w:rStyle w:val="Hyperlink"/>
-                  <w:rFonts w:asciiTheme="minorHAnsi" w:hAnsiTheme="minorHAnsi" w:cstheme="minorHAnsi"/>
-                  <w:b/>
-                  <w:bCs/>
-                </w:rPr>
-                <w:t xml:space="preserve"> </w:t>
-              </w:r>
-              <w:proofErr w:type="spellStart"/>
-              <w:r>
-                <w:rPr>
-                  <w:rStyle w:val="Hyperlink"/>
-                  <w:rFonts w:asciiTheme="minorHAnsi" w:hAnsiTheme="minorHAnsi" w:cstheme="minorHAnsi"/>
-                  <w:b/>
-                  <w:bCs/>
-                </w:rPr>
-                <w:t>Hussaini</w:t>
-              </w:r>
-              <w:proofErr w:type="spellEnd"/>
             </w:hyperlink>
             <w:r>
               <w:rPr>
@@ -1466,18 +1404,8 @@
                   <w:rFonts w:asciiTheme="minorHAnsi" w:hAnsiTheme="minorHAnsi" w:cstheme="minorHAnsi"/>
                   <w:b/>
                 </w:rPr>
-                <w:t xml:space="preserve">Chris </w:t>
+                <w:t>Chris Dunsby</w:t>
               </w:r>
-              <w:proofErr w:type="spellStart"/>
-              <w:r>
-                <w:rPr>
-                  <w:rStyle w:val="Hyperlink"/>
-                  <w:rFonts w:asciiTheme="minorHAnsi" w:hAnsiTheme="minorHAnsi" w:cstheme="minorHAnsi"/>
-                  <w:b/>
-                </w:rPr>
-                <w:t>Dunsby</w:t>
-              </w:r>
-              <w:proofErr w:type="spellEnd"/>
             </w:hyperlink>
             <w:r>
               <w:rPr>
@@ -2745,7 +2673,27 @@
                 <w:b/>
                 <w:bCs/>
               </w:rPr>
-              <w:t>, University of Sheffield, UK</w:t>
+              <w:t>,</w:t>
+            </w:r>
+            <w:r>
+              <w:rPr>
+                <w:rFonts w:asciiTheme="minorHAnsi" w:hAnsiTheme="minorHAnsi" w:cstheme="minorHAnsi"/>
+                <w:b/>
+                <w:bCs/>
+              </w:rPr>
+              <w:t xml:space="preserve"> confirmed</w:t>
+            </w:r>
+            <w:r>
+              <w:rPr>
+                <w:rFonts w:asciiTheme="minorHAnsi" w:hAnsiTheme="minorHAnsi" w:cstheme="minorHAnsi"/>
+              </w:rPr>
+              <w:t>,</w:t>
+            </w:r>
+            <w:r>
+              <w:rPr>
+                <w:rFonts w:asciiTheme="minorHAnsi" w:hAnsiTheme="minorHAnsi" w:cstheme="minorHAnsi"/>
+              </w:rPr>
+              <w:t xml:space="preserve"> University of Sheffield, UK</w:t>
             </w:r>
           </w:p>
         </w:tc>
@@ -3590,7 +3538,7 @@
               <w:rPr>
                 <w:rFonts w:asciiTheme="minorHAnsi" w:hAnsiTheme="minorHAnsi" w:cstheme="minorHAnsi"/>
                 <w:color w:val="A6A6A6" w:themeColor="background1" w:themeShade="A6"/>
-                <w:lang w:val="en-GB"/>
+                <w:lang w:val="it-IT"/>
               </w:rPr>
             </w:pPr>
             <w:hyperlink r:id="rId21" w:history="1">
@@ -3599,25 +3547,47 @@
                   <w:rStyle w:val="Hyperlink"/>
                   <w:rFonts w:asciiTheme="minorHAnsi" w:hAnsiTheme="minorHAnsi" w:cstheme="minorHAnsi"/>
                   <w:b/>
+                  <w:lang w:val="it-IT"/>
                 </w:rPr>
-                <w:t xml:space="preserve">Leonardo </w:t>
+                <w:t>Leonardo Sacconi</w:t>
               </w:r>
-              <w:proofErr w:type="spellStart"/>
-              <w:r>
-                <w:rPr>
-                  <w:rStyle w:val="Hyperlink"/>
-                  <w:rFonts w:asciiTheme="minorHAnsi" w:hAnsiTheme="minorHAnsi" w:cstheme="minorHAnsi"/>
-                  <w:b/>
-                </w:rPr>
-                <w:t>Sacconi</w:t>
-              </w:r>
-              <w:proofErr w:type="spellEnd"/>
             </w:hyperlink>
             <w:r>
               <w:rPr>
                 <w:rFonts w:asciiTheme="minorHAnsi" w:hAnsiTheme="minorHAnsi" w:cstheme="minorHAnsi"/>
-              </w:rPr>
-              <w:t>, LENS, Florence, Italy</w:t>
+                <w:lang w:val="it-IT"/>
+              </w:rPr>
+              <w:t>,</w:t>
+            </w:r>
+            <w:r>
+              <w:rPr>
+                <w:rFonts w:asciiTheme="minorHAnsi" w:hAnsiTheme="minorHAnsi" w:cstheme="minorHAnsi"/>
+                <w:lang w:val="it-IT"/>
+              </w:rPr>
+              <w:t xml:space="preserve"> </w:t>
+            </w:r>
+            <w:r>
+              <w:rPr>
+                <w:rFonts w:asciiTheme="minorHAnsi" w:hAnsiTheme="minorHAnsi" w:cstheme="minorHAnsi"/>
+                <w:b/>
+                <w:bCs/>
+                <w:lang w:val="it-IT"/>
+              </w:rPr>
+              <w:t>confirmed</w:t>
+            </w:r>
+            <w:r>
+              <w:rPr>
+                <w:rFonts w:asciiTheme="minorHAnsi" w:hAnsiTheme="minorHAnsi" w:cstheme="minorHAnsi"/>
+                <w:lang w:val="it-IT"/>
+              </w:rPr>
+              <w:t>,</w:t>
+            </w:r>
+            <w:r>
+              <w:rPr>
+                <w:rFonts w:asciiTheme="minorHAnsi" w:hAnsiTheme="minorHAnsi" w:cstheme="minorHAnsi"/>
+                <w:lang w:val="it-IT"/>
+              </w:rPr>
+              <w:t xml:space="preserve"> LENS, Florence, Italy</w:t>
             </w:r>
           </w:p>
         </w:tc>
@@ -3737,17 +3707,8 @@
                 <w:rFonts w:asciiTheme="minorHAnsi" w:hAnsiTheme="minorHAnsi" w:cstheme="minorHAnsi"/>
                 <w:lang w:val="en-GB"/>
               </w:rPr>
-              <w:t xml:space="preserve">Leonardo </w:t>
-            </w:r>
-            <w:proofErr w:type="spellStart"/>
-            <w:r>
-              <w:rPr>
-                <w:rFonts w:asciiTheme="minorHAnsi" w:hAnsiTheme="minorHAnsi" w:cstheme="minorHAnsi"/>
-                <w:lang w:val="en-GB"/>
-              </w:rPr>
-              <w:t>Sacconi</w:t>
-            </w:r>
-            <w:proofErr w:type="spellEnd"/>
+              <w:t>Leonardo Sacconi</w:t>
+            </w:r>
             <w:r>
               <w:rPr>
                 <w:rFonts w:asciiTheme="minorHAnsi" w:hAnsiTheme="minorHAnsi" w:cstheme="minorHAnsi"/>
@@ -3760,17 +3721,8 @@
                 <w:rFonts w:asciiTheme="minorHAnsi" w:hAnsiTheme="minorHAnsi" w:cstheme="minorHAnsi"/>
                 <w:lang w:val="en-GB"/>
               </w:rPr>
-              <w:t xml:space="preserve">Caroline </w:t>
-            </w:r>
-            <w:proofErr w:type="spellStart"/>
-            <w:r>
-              <w:rPr>
-                <w:rFonts w:asciiTheme="minorHAnsi" w:hAnsiTheme="minorHAnsi" w:cstheme="minorHAnsi"/>
-                <w:lang w:val="en-GB"/>
-              </w:rPr>
-              <w:t>Müllenbroich</w:t>
-            </w:r>
-            <w:proofErr w:type="spellEnd"/>
+              <w:t>Caroline Müllenbroich</w:t>
+            </w:r>
           </w:p>
         </w:tc>
       </w:tr>
@@ -6081,25 +6033,15 @@
 </file>
 
 <file path=customXml/item1.xml><?xml version="1.0" encoding="utf-8"?>
-<p:properties xmlns:p="http://schemas.microsoft.com/office/2006/metadata/properties" xmlns:xsi="http://www.w3.org/2001/XMLSchema-instance" xmlns:pc="http://schemas.microsoft.com/office/infopath/2007/PartnerControls">
-  <documentManagement>
-    <Work_x0020_Area xmlns="3fcc5c87-1167-4608-9f06-4ff2c00c4606">Small Meetings</Work_x0020_Area>
-    <Sub_x002d_Work_x0020_Area xmlns="3fcc5c87-1167-4608-9f06-4ff2c00c4606">Internal Processes</Sub_x002d_Work_x0020_Area>
-    <Document_x0020_Status xmlns="3fcc5c87-1167-4608-9f06-4ff2c00c4606">Final document</Document_x0020_Status>
-    <Year xmlns="3fcc5c87-1167-4608-9f06-4ff2c00c4606">2018</Year>
-    <Document_x0020_Type xmlns="3fcc5c87-1167-4608-9f06-4ff2c00c4606">Form</Document_x0020_Type>
-    <Month xmlns="3fcc5c87-1167-4608-9f06-4ff2c00c4606">JUL</Month>
-    <IP_x0020_Database xmlns="3fcc5c87-1167-4608-9f06-4ff2c00c4606">N/A</IP_x0020_Database>
-    <Sub_x002d_Work_x0020_Area0 xmlns="3fcc5c87-1167-4608-9f06-4ff2c00c4606">N/A</Sub_x002d_Work_x0020_Area0>
-  </documentManagement>
-</p:properties>
+<?mso-contentType ?>
+<FormTemplates xmlns="http://schemas.microsoft.com/sharepoint/v3/contenttype/forms">
+  <Display>DocumentLibraryForm</Display>
+  <Edit>DocumentLibraryForm</Edit>
+  <New>DocumentLibraryForm</New>
+</FormTemplates>
 </file>
 
 <file path=customXml/item2.xml><?xml version="1.0" encoding="utf-8"?>
-<LongProperties xmlns="http://schemas.microsoft.com/office/2006/metadata/longProperties"/>
-</file>
-
-<file path=customXml/item3.xml><?xml version="1.0" encoding="utf-8"?>
 <ct:contentTypeSchema xmlns:ct="http://schemas.microsoft.com/office/2006/metadata/contentType" xmlns:ma="http://schemas.microsoft.com/office/2006/metadata/properties/metaAttributes" ct:_="" ma:_="" ma:contentTypeName="Word Document" ma:contentTypeID="0x010100D8720CBC14FBDD46A858323785A5B49D00B764D03FC804814BA4DB9F9674215492" ma:contentTypeVersion="30" ma:contentTypeDescription="" ma:contentTypeScope="" ma:versionID="018358eb9b70af48b768ea4a21f1b8c1">
   <xsd:schema xmlns:xsd="http://www.w3.org/2001/XMLSchema" xmlns:xs="http://www.w3.org/2001/XMLSchema" xmlns:p="http://schemas.microsoft.com/office/2006/metadata/properties" xmlns:ns2="3fcc5c87-1167-4608-9f06-4ff2c00c4606" targetNamespace="http://schemas.microsoft.com/office/2006/metadata/properties" ma:root="true" ma:fieldsID="fd8c287ac8934c5c726a5c42270afdf3" ns2:_="">
     <xsd:import namespace="3fcc5c87-1167-4608-9f06-4ff2c00c4606"/>
@@ -6553,34 +6495,34 @@
 </ct:contentTypeSchema>
 </file>
 
+<file path=customXml/item3.xml><?xml version="1.0" encoding="utf-8"?>
+<LongProperties xmlns="http://schemas.microsoft.com/office/2006/metadata/longProperties"/>
+</file>
+
 <file path=customXml/item4.xml><?xml version="1.0" encoding="utf-8"?>
-<?mso-contentType ?>
-<FormTemplates xmlns="http://schemas.microsoft.com/sharepoint/v3/contenttype/forms">
-  <Display>DocumentLibraryForm</Display>
-  <Edit>DocumentLibraryForm</Edit>
-  <New>DocumentLibraryForm</New>
-</FormTemplates>
+<p:properties xmlns:p="http://schemas.microsoft.com/office/2006/metadata/properties" xmlns:xsi="http://www.w3.org/2001/XMLSchema-instance" xmlns:pc="http://schemas.microsoft.com/office/infopath/2007/PartnerControls">
+  <documentManagement>
+    <Work_x0020_Area xmlns="3fcc5c87-1167-4608-9f06-4ff2c00c4606">Small Meetings</Work_x0020_Area>
+    <Sub_x002d_Work_x0020_Area xmlns="3fcc5c87-1167-4608-9f06-4ff2c00c4606">Internal Processes</Sub_x002d_Work_x0020_Area>
+    <Document_x0020_Status xmlns="3fcc5c87-1167-4608-9f06-4ff2c00c4606">Final document</Document_x0020_Status>
+    <Year xmlns="3fcc5c87-1167-4608-9f06-4ff2c00c4606">2018</Year>
+    <Document_x0020_Type xmlns="3fcc5c87-1167-4608-9f06-4ff2c00c4606">Form</Document_x0020_Type>
+    <Month xmlns="3fcc5c87-1167-4608-9f06-4ff2c00c4606">JUL</Month>
+    <IP_x0020_Database xmlns="3fcc5c87-1167-4608-9f06-4ff2c00c4606">N/A</IP_x0020_Database>
+    <Sub_x002d_Work_x0020_Area0 xmlns="3fcc5c87-1167-4608-9f06-4ff2c00c4606">N/A</Sub_x002d_Work_x0020_Area0>
+  </documentManagement>
+</p:properties>
 </file>
 
 <file path=customXml/itemProps1.xml><?xml version="1.0" encoding="utf-8"?>
-<ds:datastoreItem xmlns:ds="http://schemas.openxmlformats.org/officeDocument/2006/customXml" ds:itemID="{45957FD5-B677-45E1-BD6A-7759D934D5FE}">
+<ds:datastoreItem xmlns:ds="http://schemas.openxmlformats.org/officeDocument/2006/customXml" ds:itemID="{8829D9E4-4C29-4CB9-9264-376CDF279A15}">
   <ds:schemaRefs>
-    <ds:schemaRef ds:uri="http://schemas.microsoft.com/office/2006/metadata/properties"/>
-    <ds:schemaRef ds:uri="http://schemas.microsoft.com/office/infopath/2007/PartnerControls"/>
-    <ds:schemaRef ds:uri="3fcc5c87-1167-4608-9f06-4ff2c00c4606"/>
+    <ds:schemaRef ds:uri="http://schemas.microsoft.com/sharepoint/v3/contenttype/forms"/>
   </ds:schemaRefs>
 </ds:datastoreItem>
 </file>
 
 <file path=customXml/itemProps2.xml><?xml version="1.0" encoding="utf-8"?>
-<ds:datastoreItem xmlns:ds="http://schemas.openxmlformats.org/officeDocument/2006/customXml" ds:itemID="{7A0CEF5C-76D3-40A1-AD85-0DDE1B0DE601}">
-  <ds:schemaRefs>
-    <ds:schemaRef ds:uri="http://schemas.microsoft.com/office/2006/metadata/longProperties"/>
-  </ds:schemaRefs>
-</ds:datastoreItem>
-</file>
-
-<file path=customXml/itemProps3.xml><?xml version="1.0" encoding="utf-8"?>
 <ds:datastoreItem xmlns:ds="http://schemas.openxmlformats.org/officeDocument/2006/customXml" ds:itemID="{200210C3-AFBE-4FD6-A27B-9D1E70F1D11E}">
   <ds:schemaRefs>
     <ds:schemaRef ds:uri="http://schemas.microsoft.com/office/2006/metadata/contentType"/>
@@ -6598,10 +6540,20 @@
 </ds:datastoreItem>
 </file>
 
+<file path=customXml/itemProps3.xml><?xml version="1.0" encoding="utf-8"?>
+<ds:datastoreItem xmlns:ds="http://schemas.openxmlformats.org/officeDocument/2006/customXml" ds:itemID="{7A0CEF5C-76D3-40A1-AD85-0DDE1B0DE601}">
+  <ds:schemaRefs>
+    <ds:schemaRef ds:uri="http://schemas.microsoft.com/office/2006/metadata/longProperties"/>
+  </ds:schemaRefs>
+</ds:datastoreItem>
+</file>
+
 <file path=customXml/itemProps4.xml><?xml version="1.0" encoding="utf-8"?>
-<ds:datastoreItem xmlns:ds="http://schemas.openxmlformats.org/officeDocument/2006/customXml" ds:itemID="{8829D9E4-4C29-4CB9-9264-376CDF279A15}">
+<ds:datastoreItem xmlns:ds="http://schemas.openxmlformats.org/officeDocument/2006/customXml" ds:itemID="{45957FD5-B677-45E1-BD6A-7759D934D5FE}">
   <ds:schemaRefs>
-    <ds:schemaRef ds:uri="http://schemas.microsoft.com/sharepoint/v3/contenttype/forms"/>
+    <ds:schemaRef ds:uri="http://schemas.microsoft.com/office/2006/metadata/properties"/>
+    <ds:schemaRef ds:uri="http://schemas.microsoft.com/office/infopath/2007/PartnerControls"/>
+    <ds:schemaRef ds:uri="3fcc5c87-1167-4608-9f06-4ff2c00c4606"/>
   </ds:schemaRefs>
 </ds:datastoreItem>
 </file>
</xml_diff>